<commit_message>
add link to source PDF
</commit_message>
<xml_diff>
--- a/doc/elements/AG-06a-New-Project-Form-2025-02-27.docx
+++ b/doc/elements/AG-06a-New-Project-Form-2025-02-27.docx
@@ -1332,10 +1332,7 @@
               <w:jc w:val="center"/>
             </w:pPr>
             <w:r>
-              <w:t xml:space="preserve">HTML </w:t>
-            </w:r>
-            <w:r>
-              <w:t>Doc Base</w:t>
+              <w:t>Existing Version of Doc</w:t>
             </w:r>
           </w:p>
         </w:tc>
@@ -1368,7 +1365,10 @@
               </w:sdtContent>
             </w:sdt>
             <w:r>
-              <w:t xml:space="preserve"> No</w:t>
+              <w:t xml:space="preserve"> </w:t>
+            </w:r>
+            <w:r>
+              <w:t>PDF</w:t>
             </w:r>
             <w:r>
               <w:tab/>
@@ -1398,7 +1398,7 @@
               <w:t xml:space="preserve"> </w:t>
             </w:r>
             <w:r>
-              <w:t>Yes</w:t>
+              <w:t>HTML Pub</w:t>
             </w:r>
           </w:p>
         </w:tc>
@@ -1420,10 +1420,7 @@
               <w:jc w:val="center"/>
             </w:pPr>
             <w:r>
-              <w:t xml:space="preserve">HTML </w:t>
-            </w:r>
-            <w:r>
-              <w:t>Training</w:t>
+              <w:t>Link to PDF</w:t>
             </w:r>
           </w:p>
         </w:tc>
@@ -1436,6 +1433,45 @@
               <w:pStyle w:val="BodyText"/>
               <w:shd w:val="clear" w:color="auto" w:fill="auto"/>
               <w:cnfStyle w:val="000000100000" w:firstRow="0" w:lastRow="0" w:firstColumn="0" w:lastColumn="0" w:oddVBand="0" w:evenVBand="0" w:oddHBand="1" w:evenHBand="0" w:firstRowFirstColumn="0" w:firstRowLastColumn="0" w:lastRowFirstColumn="0" w:lastRowLastColumn="0"/>
+            </w:pPr>
+          </w:p>
+        </w:tc>
+      </w:tr>
+      <w:tr>
+        <w:trPr>
+          <w:cantSplit/>
+        </w:trPr>
+        <w:tc>
+          <w:tcPr>
+            <w:cnfStyle w:val="001000000000" w:firstRow="0" w:lastRow="0" w:firstColumn="1" w:lastColumn="0" w:oddVBand="0" w:evenVBand="0" w:oddHBand="0" w:evenHBand="0" w:firstRowFirstColumn="0" w:firstRowLastColumn="0" w:lastRowFirstColumn="0" w:lastRowLastColumn="0"/>
+            <w:tcW w:w="1809" w:type="dxa"/>
+          </w:tcPr>
+          <w:p>
+            <w:pPr>
+              <w:pStyle w:val="BodyText"/>
+              <w:shd w:val="clear" w:color="auto" w:fill="auto"/>
+              <w:jc w:val="center"/>
+            </w:pPr>
+            <w:r>
+              <w:t>HTML</w:t>
+            </w:r>
+            <w:r>
+              <w:t xml:space="preserve"> Pub</w:t>
+            </w:r>
+            <w:r>
+              <w:t xml:space="preserve"> Training</w:t>
+            </w:r>
+          </w:p>
+        </w:tc>
+        <w:tc>
+          <w:tcPr>
+            <w:tcW w:w="7797" w:type="dxa"/>
+          </w:tcPr>
+          <w:p>
+            <w:pPr>
+              <w:pStyle w:val="BodyText"/>
+              <w:shd w:val="clear" w:color="auto" w:fill="auto"/>
+              <w:cnfStyle w:val="000000000000" w:firstRow="0" w:lastRow="0" w:firstColumn="0" w:lastColumn="0" w:oddVBand="0" w:evenVBand="0" w:oddHBand="0" w:evenHBand="0" w:firstRowFirstColumn="0" w:firstRowLastColumn="0" w:lastRowFirstColumn="0" w:lastRowLastColumn="0"/>
             </w:pPr>
             <w:sdt>
               <w:sdtPr>
@@ -1493,6 +1529,7 @@
       </w:tr>
       <w:tr>
         <w:trPr>
+          <w:cnfStyle w:val="000000100000" w:firstRow="0" w:lastRow="0" w:firstColumn="0" w:lastColumn="0" w:oddVBand="0" w:evenVBand="0" w:oddHBand="1" w:evenHBand="0" w:firstRowFirstColumn="0" w:firstRowLastColumn="0" w:lastRowFirstColumn="0" w:lastRowLastColumn="0"/>
           <w:cantSplit/>
         </w:trPr>
         <w:tc>
@@ -1519,7 +1556,7 @@
             <w:pPr>
               <w:pStyle w:val="BodyText"/>
               <w:shd w:val="clear" w:color="auto" w:fill="auto"/>
-              <w:cnfStyle w:val="000000000000" w:firstRow="0" w:lastRow="0" w:firstColumn="0" w:lastColumn="0" w:oddVBand="0" w:evenVBand="0" w:oddHBand="0" w:evenHBand="0" w:firstRowFirstColumn="0" w:firstRowLastColumn="0" w:lastRowFirstColumn="0" w:lastRowLastColumn="0"/>
+              <w:cnfStyle w:val="000000100000" w:firstRow="0" w:lastRow="0" w:firstColumn="0" w:lastColumn="0" w:oddVBand="0" w:evenVBand="0" w:oddHBand="1" w:evenHBand="0" w:firstRowFirstColumn="0" w:firstRowLastColumn="0" w:lastRowFirstColumn="0" w:lastRowLastColumn="0"/>
               <w:rPr>
                 <w:rFonts w:ascii="Segoe UI Symbol" w:hAnsi="Segoe UI Symbol" w:cs="Segoe UI Symbol"/>
               </w:rPr>
@@ -1583,7 +1620,6 @@
       </w:tr>
       <w:tr>
         <w:trPr>
-          <w:cnfStyle w:val="000000100000" w:firstRow="0" w:lastRow="0" w:firstColumn="0" w:lastColumn="0" w:oddVBand="0" w:evenVBand="0" w:oddHBand="1" w:evenHBand="0" w:firstRowFirstColumn="0" w:firstRowLastColumn="0" w:lastRowFirstColumn="0" w:lastRowLastColumn="0"/>
           <w:cantSplit/>
         </w:trPr>
         <w:tc>
@@ -1599,39 +1635,6 @@
             </w:pPr>
             <w:r>
               <w:t>Start Date</w:t>
-            </w:r>
-          </w:p>
-        </w:tc>
-        <w:tc>
-          <w:tcPr>
-            <w:tcW w:w="7797" w:type="dxa"/>
-          </w:tcPr>
-          <w:p>
-            <w:pPr>
-              <w:pStyle w:val="BodyText"/>
-              <w:shd w:val="clear" w:color="auto" w:fill="auto"/>
-              <w:cnfStyle w:val="000000100000" w:firstRow="0" w:lastRow="0" w:firstColumn="0" w:lastColumn="0" w:oddVBand="0" w:evenVBand="0" w:oddHBand="1" w:evenHBand="0" w:firstRowFirstColumn="0" w:firstRowLastColumn="0" w:lastRowFirstColumn="0" w:lastRowLastColumn="0"/>
-            </w:pPr>
-          </w:p>
-        </w:tc>
-      </w:tr>
-      <w:tr>
-        <w:trPr>
-          <w:cantSplit/>
-        </w:trPr>
-        <w:tc>
-          <w:tcPr>
-            <w:cnfStyle w:val="001000000000" w:firstRow="0" w:lastRow="0" w:firstColumn="1" w:lastColumn="0" w:oddVBand="0" w:evenVBand="0" w:oddHBand="0" w:evenHBand="0" w:firstRowFirstColumn="0" w:firstRowLastColumn="0" w:lastRowFirstColumn="0" w:lastRowLastColumn="0"/>
-            <w:tcW w:w="1809" w:type="dxa"/>
-          </w:tcPr>
-          <w:p>
-            <w:pPr>
-              <w:pStyle w:val="BodyText"/>
-              <w:shd w:val="clear" w:color="auto" w:fill="auto"/>
-              <w:jc w:val="center"/>
-            </w:pPr>
-            <w:r>
-              <w:t>Estimated Completion Date</w:t>
             </w:r>
           </w:p>
         </w:tc>
@@ -1665,7 +1668,7 @@
               <w:jc w:val="center"/>
             </w:pPr>
             <w:r>
-              <w:t>Known References</w:t>
+              <w:t>Estimated Completion Date</w:t>
             </w:r>
           </w:p>
         </w:tc>
@@ -1698,7 +1701,7 @@
               <w:jc w:val="center"/>
             </w:pPr>
             <w:r>
-              <w:t>External Liaisons</w:t>
+              <w:t>Known References</w:t>
             </w:r>
           </w:p>
         </w:tc>
@@ -1711,6 +1714,40 @@
               <w:pStyle w:val="BodyText"/>
               <w:shd w:val="clear" w:color="auto" w:fill="auto"/>
               <w:cnfStyle w:val="000000000000" w:firstRow="0" w:lastRow="0" w:firstColumn="0" w:lastColumn="0" w:oddVBand="0" w:evenVBand="0" w:oddHBand="0" w:evenHBand="0" w:firstRowFirstColumn="0" w:firstRowLastColumn="0" w:lastRowFirstColumn="0" w:lastRowLastColumn="0"/>
+            </w:pPr>
+          </w:p>
+        </w:tc>
+      </w:tr>
+      <w:tr>
+        <w:trPr>
+          <w:cnfStyle w:val="000000100000" w:firstRow="0" w:lastRow="0" w:firstColumn="0" w:lastColumn="0" w:oddVBand="0" w:evenVBand="0" w:oddHBand="1" w:evenHBand="0" w:firstRowFirstColumn="0" w:firstRowLastColumn="0" w:lastRowFirstColumn="0" w:lastRowLastColumn="0"/>
+          <w:cantSplit/>
+        </w:trPr>
+        <w:tc>
+          <w:tcPr>
+            <w:cnfStyle w:val="001000000000" w:firstRow="0" w:lastRow="0" w:firstColumn="1" w:lastColumn="0" w:oddVBand="0" w:evenVBand="0" w:oddHBand="0" w:evenHBand="0" w:firstRowFirstColumn="0" w:firstRowLastColumn="0" w:lastRowFirstColumn="0" w:lastRowLastColumn="0"/>
+            <w:tcW w:w="1809" w:type="dxa"/>
+          </w:tcPr>
+          <w:p>
+            <w:pPr>
+              <w:pStyle w:val="BodyText"/>
+              <w:shd w:val="clear" w:color="auto" w:fill="auto"/>
+              <w:jc w:val="center"/>
+            </w:pPr>
+            <w:r>
+              <w:t>External Liaisons</w:t>
+            </w:r>
+          </w:p>
+        </w:tc>
+        <w:tc>
+          <w:tcPr>
+            <w:tcW w:w="7797" w:type="dxa"/>
+          </w:tcPr>
+          <w:p>
+            <w:pPr>
+              <w:pStyle w:val="BodyText"/>
+              <w:shd w:val="clear" w:color="auto" w:fill="auto"/>
+              <w:cnfStyle w:val="000000100000" w:firstRow="0" w:lastRow="0" w:firstColumn="0" w:lastColumn="0" w:oddVBand="0" w:evenVBand="0" w:oddHBand="1" w:evenHBand="0" w:firstRowFirstColumn="0" w:firstRowLastColumn="0" w:lastRowFirstColumn="0" w:lastRowLastColumn="0"/>
             </w:pPr>
             <w:sdt>
               <w:sdtPr>
@@ -1978,6 +2015,39 @@
       </w:tr>
       <w:tr>
         <w:trPr>
+          <w:cantSplit/>
+        </w:trPr>
+        <w:tc>
+          <w:tcPr>
+            <w:cnfStyle w:val="001000000000" w:firstRow="0" w:lastRow="0" w:firstColumn="1" w:lastColumn="0" w:oddVBand="0" w:evenVBand="0" w:oddHBand="0" w:evenHBand="0" w:firstRowFirstColumn="0" w:firstRowLastColumn="0" w:lastRowFirstColumn="0" w:lastRowLastColumn="0"/>
+            <w:tcW w:w="1809" w:type="dxa"/>
+          </w:tcPr>
+          <w:p>
+            <w:pPr>
+              <w:pStyle w:val="BodyText"/>
+              <w:shd w:val="clear" w:color="auto" w:fill="auto"/>
+              <w:jc w:val="center"/>
+            </w:pPr>
+            <w:r>
+              <w:t>Additional Liaisons</w:t>
+            </w:r>
+          </w:p>
+        </w:tc>
+        <w:tc>
+          <w:tcPr>
+            <w:tcW w:w="7797" w:type="dxa"/>
+          </w:tcPr>
+          <w:p>
+            <w:pPr>
+              <w:pStyle w:val="BodyText"/>
+              <w:shd w:val="clear" w:color="auto" w:fill="auto"/>
+              <w:cnfStyle w:val="000000000000" w:firstRow="0" w:lastRow="0" w:firstColumn="0" w:lastColumn="0" w:oddVBand="0" w:evenVBand="0" w:oddHBand="0" w:evenHBand="0" w:firstRowFirstColumn="0" w:firstRowLastColumn="0" w:lastRowFirstColumn="0" w:lastRowLastColumn="0"/>
+            </w:pPr>
+          </w:p>
+        </w:tc>
+      </w:tr>
+      <w:tr>
+        <w:trPr>
           <w:cnfStyle w:val="000000100000" w:firstRow="0" w:lastRow="0" w:firstColumn="0" w:lastColumn="0" w:oddVBand="0" w:evenVBand="0" w:oddHBand="1" w:evenHBand="0" w:firstRowFirstColumn="0" w:firstRowLastColumn="0" w:lastRowFirstColumn="0" w:lastRowLastColumn="0"/>
           <w:cantSplit/>
         </w:trPr>
@@ -1993,7 +2063,7 @@
               <w:jc w:val="center"/>
             </w:pPr>
             <w:r>
-              <w:t>Additional Liaisons</w:t>
+              <w:t>SMPTE Liaisons</w:t>
             </w:r>
           </w:p>
         </w:tc>
@@ -2006,39 +2076,6 @@
               <w:pStyle w:val="BodyText"/>
               <w:shd w:val="clear" w:color="auto" w:fill="auto"/>
               <w:cnfStyle w:val="000000100000" w:firstRow="0" w:lastRow="0" w:firstColumn="0" w:lastColumn="0" w:oddVBand="0" w:evenVBand="0" w:oddHBand="1" w:evenHBand="0" w:firstRowFirstColumn="0" w:firstRowLastColumn="0" w:lastRowFirstColumn="0" w:lastRowLastColumn="0"/>
-            </w:pPr>
-          </w:p>
-        </w:tc>
-      </w:tr>
-      <w:tr>
-        <w:trPr>
-          <w:cantSplit/>
-        </w:trPr>
-        <w:tc>
-          <w:tcPr>
-            <w:cnfStyle w:val="001000000000" w:firstRow="0" w:lastRow="0" w:firstColumn="1" w:lastColumn="0" w:oddVBand="0" w:evenVBand="0" w:oddHBand="0" w:evenHBand="0" w:firstRowFirstColumn="0" w:firstRowLastColumn="0" w:lastRowFirstColumn="0" w:lastRowLastColumn="0"/>
-            <w:tcW w:w="1809" w:type="dxa"/>
-          </w:tcPr>
-          <w:p>
-            <w:pPr>
-              <w:pStyle w:val="BodyText"/>
-              <w:shd w:val="clear" w:color="auto" w:fill="auto"/>
-              <w:jc w:val="center"/>
-            </w:pPr>
-            <w:r>
-              <w:t>SMPTE Liaisons</w:t>
-            </w:r>
-          </w:p>
-        </w:tc>
-        <w:tc>
-          <w:tcPr>
-            <w:tcW w:w="7797" w:type="dxa"/>
-          </w:tcPr>
-          <w:p>
-            <w:pPr>
-              <w:pStyle w:val="BodyText"/>
-              <w:shd w:val="clear" w:color="auto" w:fill="auto"/>
-              <w:cnfStyle w:val="000000000000" w:firstRow="0" w:lastRow="0" w:firstColumn="0" w:lastColumn="0" w:oddVBand="0" w:evenVBand="0" w:oddHBand="0" w:evenHBand="0" w:firstRowFirstColumn="0" w:firstRowLastColumn="0" w:lastRowFirstColumn="0" w:lastRowLastColumn="0"/>
             </w:pPr>
             <w:sdt>
               <w:sdtPr>
@@ -2358,6 +2395,7 @@
               <w:jc w:val="center"/>
             </w:pPr>
             <w:r>
+              <w:lastRenderedPageBreak/>
               <w:t>Project Group Name</w:t>
             </w:r>
           </w:p>
@@ -2392,7 +2430,6 @@
               <w:jc w:val="center"/>
             </w:pPr>
             <w:r>
-              <w:lastRenderedPageBreak/>
               <w:t>Existing Group?</w:t>
             </w:r>
           </w:p>
@@ -2853,7 +2890,13 @@
               <w:jc w:val="center"/>
             </w:pPr>
             <w:r>
-              <w:t>HTML Editor Expert</w:t>
+              <w:t xml:space="preserve">HTML </w:t>
+            </w:r>
+            <w:r>
+              <w:t xml:space="preserve">Pub </w:t>
+            </w:r>
+            <w:r>
+              <w:t>Editor Expert</w:t>
             </w:r>
           </w:p>
         </w:tc>

</xml_diff>

<commit_message>
update to reflects possible word source
</commit_message>
<xml_diff>
--- a/doc/elements/AG-06a-New-Project-Form-2025-02-27.docx
+++ b/doc/elements/AG-06a-New-Project-Form-2025-02-27.docx
@@ -1371,6 +1371,9 @@
               <w:t>PDF</w:t>
             </w:r>
             <w:r>
+              <w:t>/Word</w:t>
+            </w:r>
+            <w:r>
               <w:tab/>
             </w:r>
             <w:r>
@@ -1421,6 +1424,9 @@
             </w:pPr>
             <w:r>
               <w:t>Link to PDF</w:t>
+            </w:r>
+            <w:r>
+              <w:t>/Word</w:t>
             </w:r>
           </w:p>
         </w:tc>

</xml_diff>